<commit_message>
Update DATS6103 Project Proposal Grp4.docx
Added 2 potential questions for EDA
</commit_message>
<xml_diff>
--- a/DATS6103 Project Proposal Grp4.docx
+++ b/DATS6103 Project Proposal Grp4.docx
@@ -80,19 +80,35 @@
       <w:pPr>
         <w:rPr>
           <w:rFonts w:eastAsia="Roboto"/>
-          <w:sz w:val="24"/>
-          <w:szCs w:val="24"/>
-        </w:rPr>
-      </w:pPr>
-      <w:r>
-        <w:rPr>
-          <w:rFonts w:eastAsia="Roboto"/>
-          <w:i/>
-          <w:sz w:val="24"/>
-          <w:szCs w:val="24"/>
-        </w:rPr>
-        <w:t xml:space="preserve">Research Topic: </w:t>
-      </w:r>
+          <w:b/>
+          <w:bCs/>
+          <w:iCs/>
+          <w:sz w:val="24"/>
+          <w:szCs w:val="24"/>
+          <w:u w:val="single"/>
+        </w:rPr>
+      </w:pPr>
+      <w:r>
+        <w:rPr>
+          <w:rFonts w:eastAsia="Roboto"/>
+          <w:b/>
+          <w:bCs/>
+          <w:iCs/>
+          <w:sz w:val="24"/>
+          <w:szCs w:val="24"/>
+          <w:u w:val="single"/>
+        </w:rPr>
+        <w:t>Research Topic:</w:t>
+      </w:r>
+    </w:p>
+    <w:p>
+      <w:pPr>
+        <w:rPr>
+          <w:rFonts w:eastAsia="Roboto"/>
+          <w:sz w:val="24"/>
+          <w:szCs w:val="24"/>
+        </w:rPr>
+      </w:pPr>
       <w:r>
         <w:rPr>
           <w:rFonts w:eastAsia="Roboto"/>
@@ -109,94 +125,110 @@
         </w:rPr>
         <w:t xml:space="preserve">determine if Kickstarter campaign outcomes are </w:t>
       </w:r>
-      <w:proofErr w:type="gramStart"/>
-      <w:r>
-        <w:rPr>
-          <w:rFonts w:eastAsia="Roboto"/>
-          <w:sz w:val="24"/>
-          <w:szCs w:val="24"/>
-        </w:rPr>
-        <w:t>predictable, and</w:t>
-      </w:r>
-      <w:proofErr w:type="gramEnd"/>
-      <w:r>
-        <w:rPr>
-          <w:rFonts w:eastAsia="Roboto"/>
-          <w:sz w:val="24"/>
-          <w:szCs w:val="24"/>
-        </w:rPr>
-        <w:t xml:space="preserve"> identify which features/attributes contribute to a higher success rate. </w:t>
-      </w:r>
-    </w:p>
-    <w:p>
-      <w:pPr>
-        <w:rPr>
-          <w:rFonts w:eastAsia="Roboto"/>
-          <w:sz w:val="24"/>
-          <w:szCs w:val="24"/>
-        </w:rPr>
-      </w:pPr>
-    </w:p>
-    <w:p>
-      <w:pPr>
-        <w:rPr>
-          <w:rFonts w:eastAsia="Roboto"/>
-          <w:sz w:val="24"/>
-          <w:szCs w:val="24"/>
-        </w:rPr>
-      </w:pPr>
-      <w:r>
-        <w:rPr>
-          <w:rFonts w:eastAsia="Roboto"/>
-          <w:i/>
-          <w:sz w:val="24"/>
-          <w:szCs w:val="24"/>
-        </w:rPr>
-        <w:t>Introduction:</w:t>
-      </w:r>
-      <w:r>
-        <w:rPr>
-          <w:rFonts w:eastAsia="Roboto"/>
-          <w:sz w:val="24"/>
-          <w:szCs w:val="24"/>
-        </w:rPr>
-        <w:t xml:space="preserve"> </w:t>
-      </w:r>
-      <w:r>
-        <w:rPr>
-          <w:rFonts w:eastAsia="Roboto"/>
-          <w:sz w:val="24"/>
-          <w:szCs w:val="24"/>
-        </w:rPr>
-        <w:t xml:space="preserve">Kickstarter is an online crowdfunding platform aimed at helping people obtain funding to bring their ideas to fruition. While Kickstarter provides advise and best practices, more than half of campaigns still fail. Kickstarter is unique amongst the crowdfunding platforms in that if a campaign fails to reach its funding goal, the entire project is cancelled, due to their “all or nothing” funding model. </w:t>
-      </w:r>
-    </w:p>
-    <w:p>
-      <w:pPr>
-        <w:rPr>
-          <w:rFonts w:eastAsia="Roboto"/>
-          <w:sz w:val="24"/>
-          <w:szCs w:val="24"/>
-        </w:rPr>
-      </w:pPr>
-    </w:p>
-    <w:p>
-      <w:pPr>
-        <w:rPr>
-          <w:rFonts w:eastAsia="Roboto"/>
-          <w:i/>
+      <w:r>
+        <w:rPr>
+          <w:rFonts w:eastAsia="Roboto"/>
+          <w:sz w:val="24"/>
+          <w:szCs w:val="24"/>
+        </w:rPr>
+        <w:t xml:space="preserve">predictable and identify which features/attributes contribute to the success of a campaign. </w:t>
+      </w:r>
+    </w:p>
+    <w:p>
+      <w:pPr>
+        <w:rPr>
+          <w:rFonts w:eastAsia="Roboto"/>
+          <w:sz w:val="24"/>
+          <w:szCs w:val="24"/>
+        </w:rPr>
+      </w:pPr>
+    </w:p>
+    <w:p>
+      <w:pPr>
+        <w:rPr>
+          <w:rFonts w:eastAsia="Roboto"/>
+          <w:b/>
+          <w:bCs/>
           <w:iCs/>
           <w:sz w:val="24"/>
           <w:szCs w:val="24"/>
-        </w:rPr>
-      </w:pPr>
-      <w:r>
-        <w:rPr>
-          <w:rFonts w:eastAsia="Roboto"/>
-          <w:i/>
+          <w:u w:val="single"/>
+        </w:rPr>
+      </w:pPr>
+      <w:r>
+        <w:rPr>
+          <w:rFonts w:eastAsia="Roboto"/>
+          <w:b/>
+          <w:bCs/>
           <w:iCs/>
           <w:sz w:val="24"/>
           <w:szCs w:val="24"/>
+          <w:u w:val="single"/>
+        </w:rPr>
+        <w:t xml:space="preserve">Introduction: </w:t>
+      </w:r>
+    </w:p>
+    <w:p>
+      <w:pPr>
+        <w:rPr>
+          <w:rFonts w:eastAsia="Roboto"/>
+          <w:sz w:val="24"/>
+          <w:szCs w:val="24"/>
+        </w:rPr>
+      </w:pPr>
+      <w:r>
+        <w:rPr>
+          <w:rFonts w:eastAsia="Roboto"/>
+          <w:sz w:val="24"/>
+          <w:szCs w:val="24"/>
+        </w:rPr>
+        <w:t>Kickstarter is an online crowdfunding platform aimed at helping people obtain funding to bring their ideas to fruition. While Kickstarter provides advi</w:t>
+      </w:r>
+      <w:r>
+        <w:rPr>
+          <w:rFonts w:eastAsia="Roboto"/>
+          <w:sz w:val="24"/>
+          <w:szCs w:val="24"/>
+        </w:rPr>
+        <w:t>c</w:t>
+      </w:r>
+      <w:r>
+        <w:rPr>
+          <w:rFonts w:eastAsia="Roboto"/>
+          <w:sz w:val="24"/>
+          <w:szCs w:val="24"/>
+        </w:rPr>
+        <w:t xml:space="preserve">e and best practices, more than half of campaigns still fail. Kickstarter is unique amongst the crowdfunding platforms in that if a campaign fails to reach its funding goal, the entire project is cancelled, due to their “all or nothing” funding model. </w:t>
+      </w:r>
+    </w:p>
+    <w:p>
+      <w:pPr>
+        <w:rPr>
+          <w:rFonts w:eastAsia="Roboto"/>
+          <w:sz w:val="24"/>
+          <w:szCs w:val="24"/>
+        </w:rPr>
+      </w:pPr>
+    </w:p>
+    <w:p>
+      <w:pPr>
+        <w:rPr>
+          <w:rFonts w:eastAsia="Roboto"/>
+          <w:b/>
+          <w:bCs/>
+          <w:sz w:val="24"/>
+          <w:szCs w:val="24"/>
+          <w:u w:val="single"/>
+        </w:rPr>
+      </w:pPr>
+      <w:r>
+        <w:rPr>
+          <w:rFonts w:eastAsia="Roboto"/>
+          <w:b/>
+          <w:bCs/>
+          <w:sz w:val="24"/>
+          <w:szCs w:val="24"/>
+          <w:u w:val="single"/>
         </w:rPr>
         <w:t>Research Questions:</w:t>
       </w:r>
@@ -225,39 +257,240 @@
     </w:p>
     <w:p>
       <w:pPr>
-        <w:rPr>
-          <w:rFonts w:eastAsia="Roboto"/>
-          <w:sz w:val="24"/>
-          <w:szCs w:val="24"/>
-        </w:rPr>
-      </w:pPr>
-    </w:p>
-    <w:p>
-      <w:pPr>
-        <w:rPr>
-          <w:rFonts w:eastAsia="Roboto"/>
-          <w:sz w:val="24"/>
-          <w:szCs w:val="24"/>
-        </w:rPr>
-      </w:pPr>
-    </w:p>
-    <w:p>
-      <w:pPr>
-        <w:rPr>
-          <w:rFonts w:eastAsia="Roboto"/>
-          <w:i/>
-          <w:iCs/>
-          <w:sz w:val="24"/>
-          <w:szCs w:val="24"/>
-        </w:rPr>
-      </w:pPr>
-      <w:r>
-        <w:rPr>
-          <w:rFonts w:eastAsia="Roboto"/>
-          <w:i/>
-          <w:iCs/>
-          <w:sz w:val="24"/>
-          <w:szCs w:val="24"/>
+        <w:pStyle w:val="ListParagraph"/>
+        <w:numPr>
+          <w:ilvl w:val="0"/>
+          <w:numId w:val="3"/>
+        </w:numPr>
+        <w:rPr>
+          <w:rFonts w:eastAsia="Roboto"/>
+          <w:sz w:val="24"/>
+          <w:szCs w:val="24"/>
+        </w:rPr>
+      </w:pPr>
+      <w:r>
+        <w:rPr>
+          <w:rFonts w:eastAsia="Roboto"/>
+          <w:sz w:val="24"/>
+          <w:szCs w:val="24"/>
+        </w:rPr>
+        <w:t>Can a logistic regression model accurately predict the success or failure of a Kickstarter campaign?</w:t>
+      </w:r>
+    </w:p>
+    <w:p>
+      <w:pPr>
+        <w:pStyle w:val="ListParagraph"/>
+        <w:numPr>
+          <w:ilvl w:val="0"/>
+          <w:numId w:val="3"/>
+        </w:numPr>
+        <w:rPr>
+          <w:rFonts w:eastAsia="Roboto"/>
+          <w:sz w:val="24"/>
+          <w:szCs w:val="24"/>
+        </w:rPr>
+      </w:pPr>
+      <w:r>
+        <w:rPr>
+          <w:rFonts w:eastAsia="Roboto"/>
+          <w:sz w:val="24"/>
+          <w:szCs w:val="24"/>
+        </w:rPr>
+        <w:t>Can a Decision Tree accurately predict the success or failure of a Kickstarter campaign?</w:t>
+      </w:r>
+    </w:p>
+    <w:p>
+      <w:pPr>
+        <w:pStyle w:val="ListParagraph"/>
+        <w:numPr>
+          <w:ilvl w:val="0"/>
+          <w:numId w:val="3"/>
+        </w:numPr>
+        <w:rPr>
+          <w:rFonts w:eastAsia="Roboto"/>
+          <w:sz w:val="24"/>
+          <w:szCs w:val="24"/>
+        </w:rPr>
+      </w:pPr>
+      <w:r>
+        <w:rPr>
+          <w:rFonts w:eastAsia="Roboto"/>
+          <w:sz w:val="24"/>
+          <w:szCs w:val="24"/>
+        </w:rPr>
+        <w:t>Which model gives the best predictions?</w:t>
+      </w:r>
+    </w:p>
+    <w:p>
+      <w:pPr>
+        <w:pStyle w:val="ListParagraph"/>
+        <w:numPr>
+          <w:ilvl w:val="0"/>
+          <w:numId w:val="3"/>
+        </w:numPr>
+        <w:rPr>
+          <w:rFonts w:eastAsia="Roboto"/>
+          <w:sz w:val="24"/>
+          <w:szCs w:val="24"/>
+        </w:rPr>
+      </w:pPr>
+      <w:r>
+        <w:rPr>
+          <w:rFonts w:eastAsia="Roboto"/>
+          <w:sz w:val="24"/>
+          <w:szCs w:val="24"/>
+        </w:rPr>
+        <w:t>Does the number of backers affect the success of the Kickstarter campaign?</w:t>
+      </w:r>
+    </w:p>
+    <w:p>
+      <w:pPr>
+        <w:pStyle w:val="ListParagraph"/>
+        <w:numPr>
+          <w:ilvl w:val="0"/>
+          <w:numId w:val="3"/>
+        </w:numPr>
+        <w:rPr>
+          <w:rFonts w:eastAsia="Roboto"/>
+          <w:sz w:val="24"/>
+          <w:szCs w:val="24"/>
+        </w:rPr>
+      </w:pPr>
+      <w:r>
+        <w:rPr>
+          <w:rFonts w:eastAsia="Roboto"/>
+          <w:sz w:val="24"/>
+          <w:szCs w:val="24"/>
+        </w:rPr>
+        <w:t>Does the duration of the campaign affect the success?</w:t>
+      </w:r>
+    </w:p>
+    <w:p>
+      <w:pPr>
+        <w:pStyle w:val="ListParagraph"/>
+        <w:numPr>
+          <w:ilvl w:val="0"/>
+          <w:numId w:val="3"/>
+        </w:numPr>
+        <w:rPr>
+          <w:rFonts w:eastAsia="Roboto"/>
+          <w:sz w:val="24"/>
+          <w:szCs w:val="24"/>
+        </w:rPr>
+      </w:pPr>
+      <w:r>
+        <w:rPr>
+          <w:rFonts w:eastAsia="Roboto"/>
+          <w:sz w:val="24"/>
+          <w:szCs w:val="24"/>
+        </w:rPr>
+        <w:t>Does the day of the week in which the campaign was created, launched, or ended affect the success of the campaign?</w:t>
+      </w:r>
+    </w:p>
+    <w:p>
+      <w:pPr>
+        <w:pStyle w:val="ListParagraph"/>
+        <w:numPr>
+          <w:ilvl w:val="0"/>
+          <w:numId w:val="3"/>
+        </w:numPr>
+        <w:rPr>
+          <w:rFonts w:eastAsia="Roboto"/>
+          <w:sz w:val="24"/>
+          <w:szCs w:val="24"/>
+        </w:rPr>
+      </w:pPr>
+      <w:r>
+        <w:rPr>
+          <w:rFonts w:eastAsia="Roboto"/>
+          <w:sz w:val="24"/>
+          <w:szCs w:val="24"/>
+        </w:rPr>
+        <w:t>What are the top five (5) categories with the highest number of successes?</w:t>
+      </w:r>
+    </w:p>
+    <w:p>
+      <w:pPr>
+        <w:pStyle w:val="ListParagraph"/>
+        <w:numPr>
+          <w:ilvl w:val="0"/>
+          <w:numId w:val="3"/>
+        </w:numPr>
+        <w:rPr>
+          <w:rFonts w:eastAsia="Roboto"/>
+          <w:sz w:val="24"/>
+          <w:szCs w:val="24"/>
+        </w:rPr>
+      </w:pPr>
+      <w:r>
+        <w:rPr>
+          <w:rFonts w:eastAsia="Roboto"/>
+          <w:sz w:val="24"/>
+          <w:szCs w:val="24"/>
+        </w:rPr>
+        <w:t>What percentage of all campaigns</w:t>
+      </w:r>
+      <w:r>
+        <w:rPr>
+          <w:rFonts w:eastAsia="Roboto"/>
+          <w:sz w:val="24"/>
+          <w:szCs w:val="24"/>
+        </w:rPr>
+        <w:t xml:space="preserve"> were successful </w:t>
+      </w:r>
+      <w:r>
+        <w:rPr>
+          <w:rFonts w:eastAsia="Roboto"/>
+          <w:sz w:val="24"/>
+          <w:szCs w:val="24"/>
+        </w:rPr>
+        <w:t>compared to</w:t>
+      </w:r>
+      <w:r>
+        <w:rPr>
+          <w:rFonts w:eastAsia="Roboto"/>
+          <w:sz w:val="24"/>
+          <w:szCs w:val="24"/>
+        </w:rPr>
+        <w:t xml:space="preserve"> failed</w:t>
+      </w:r>
+      <w:r>
+        <w:rPr>
+          <w:rFonts w:eastAsia="Roboto"/>
+          <w:sz w:val="24"/>
+          <w:szCs w:val="24"/>
+        </w:rPr>
+        <w:t>?</w:t>
+      </w:r>
+    </w:p>
+    <w:p>
+      <w:pPr>
+        <w:rPr>
+          <w:rFonts w:eastAsia="Roboto"/>
+          <w:sz w:val="24"/>
+          <w:szCs w:val="24"/>
+        </w:rPr>
+      </w:pPr>
+    </w:p>
+    <w:p>
+      <w:pPr>
+        <w:rPr>
+          <w:rFonts w:eastAsia="Roboto"/>
+          <w:b/>
+          <w:bCs/>
+          <w:sz w:val="24"/>
+          <w:szCs w:val="24"/>
+          <w:u w:val="single"/>
+        </w:rPr>
+      </w:pPr>
+      <w:r>
+        <w:rPr>
+          <w:rFonts w:eastAsia="Roboto"/>
+          <w:b/>
+          <w:bCs/>
+          <w:sz w:val="24"/>
+          <w:szCs w:val="24"/>
+          <w:u w:val="single"/>
         </w:rPr>
         <w:t>Modeling Methods:</w:t>
       </w:r>
@@ -326,12 +559,33 @@
       <w:r>
         <w:rPr>
           <w:rFonts w:eastAsia="Roboto"/>
+          <w:b/>
+          <w:bCs/>
+          <w:iCs/>
+          <w:sz w:val="24"/>
+          <w:szCs w:val="24"/>
+          <w:u w:val="single"/>
+        </w:rPr>
+        <w:t>Data Source:</w:t>
+      </w:r>
+      <w:r>
+        <w:rPr>
+          <w:rFonts w:eastAsia="Roboto"/>
           <w:i/>
           <w:sz w:val="24"/>
           <w:szCs w:val="24"/>
         </w:rPr>
-        <w:t xml:space="preserve">Data Source: </w:t>
-      </w:r>
+        <w:t xml:space="preserve"> </w:t>
+      </w:r>
+    </w:p>
+    <w:p>
+      <w:pPr>
+        <w:rPr>
+          <w:rFonts w:eastAsia="Roboto"/>
+          <w:sz w:val="24"/>
+          <w:szCs w:val="24"/>
+        </w:rPr>
+      </w:pPr>
       <w:r>
         <w:rPr>
           <w:rFonts w:eastAsia="Roboto"/>
@@ -348,103 +602,123 @@
         </w:rPr>
         <w:t>Kaggle (</w:t>
       </w:r>
-      <w:r>
-        <w:t>https://www.kaggle.com/datasets/sripaadsrinivasan/kickstarter-campaigns-dataset?select=kickstarter_data_full.csv</w:t>
-      </w:r>
-      <w:r>
-        <w:t>)</w:t>
-      </w:r>
-      <w:r>
-        <w:rPr>
-          <w:rFonts w:eastAsia="Roboto"/>
-          <w:color w:val="0C0B31"/>
+      <w:hyperlink r:id="rId5" w:history="1">
+        <w:r>
+          <w:rPr>
+            <w:rStyle w:val="Hyperlink"/>
+            <w:rFonts w:eastAsia="Roboto"/>
+            <w:sz w:val="24"/>
+            <w:szCs w:val="24"/>
+          </w:rPr>
+          <w:t>link</w:t>
+        </w:r>
+      </w:hyperlink>
+      <w:r>
+        <w:rPr>
+          <w:rFonts w:eastAsia="Roboto"/>
+          <w:sz w:val="24"/>
+          <w:szCs w:val="24"/>
+        </w:rPr>
+        <w:t xml:space="preserve">). </w:t>
+      </w:r>
+      <w:r>
+        <w:rPr>
+          <w:rFonts w:eastAsia="Roboto"/>
+          <w:sz w:val="24"/>
+          <w:szCs w:val="24"/>
+        </w:rPr>
+        <w:t xml:space="preserve">The source dataset consists of about </w:t>
+      </w:r>
+      <w:r>
+        <w:rPr>
+          <w:rFonts w:eastAsia="Roboto"/>
+          <w:sz w:val="24"/>
+          <w:szCs w:val="24"/>
+        </w:rPr>
+        <w:t>20.6</w:t>
+      </w:r>
+      <w:r>
+        <w:rPr>
+          <w:rFonts w:eastAsia="Roboto"/>
+          <w:sz w:val="24"/>
+          <w:szCs w:val="24"/>
+        </w:rPr>
+        <w:t xml:space="preserve">K observations over </w:t>
+      </w:r>
+      <w:r>
+        <w:rPr>
+          <w:rFonts w:eastAsia="Roboto"/>
+          <w:sz w:val="24"/>
+          <w:szCs w:val="24"/>
+        </w:rPr>
+        <w:t>68</w:t>
+      </w:r>
+      <w:r>
+        <w:rPr>
+          <w:rFonts w:eastAsia="Roboto"/>
+          <w:sz w:val="24"/>
+          <w:szCs w:val="24"/>
+        </w:rPr>
+        <w:t xml:space="preserve"> attributes</w:t>
+      </w:r>
+      <w:r>
+        <w:rPr>
+          <w:rFonts w:eastAsia="Roboto"/>
+          <w:sz w:val="24"/>
+          <w:szCs w:val="24"/>
+        </w:rPr>
+        <w:t xml:space="preserve">, where each observation represents a single </w:t>
+      </w:r>
+      <w:r>
+        <w:rPr>
+          <w:rFonts w:eastAsia="Roboto"/>
+          <w:sz w:val="24"/>
+          <w:szCs w:val="24"/>
+        </w:rPr>
+        <w:t>campaign</w:t>
+      </w:r>
+      <w:r>
+        <w:rPr>
+          <w:rFonts w:eastAsia="Roboto"/>
           <w:sz w:val="24"/>
           <w:szCs w:val="24"/>
         </w:rPr>
         <w:t>.</w:t>
       </w:r>
-      <w:r>
-        <w:rPr>
-          <w:rFonts w:eastAsia="Roboto"/>
-          <w:i/>
-          <w:sz w:val="24"/>
-          <w:szCs w:val="24"/>
-        </w:rPr>
-        <w:t xml:space="preserve"> </w:t>
-      </w:r>
-      <w:r>
-        <w:rPr>
-          <w:rFonts w:eastAsia="Roboto"/>
-          <w:sz w:val="24"/>
-          <w:szCs w:val="24"/>
-        </w:rPr>
-        <w:t xml:space="preserve"> The source dataset consists of about </w:t>
-      </w:r>
-      <w:r>
-        <w:rPr>
-          <w:rFonts w:eastAsia="Roboto"/>
-          <w:sz w:val="24"/>
-          <w:szCs w:val="24"/>
-        </w:rPr>
-        <w:t>20.6</w:t>
-      </w:r>
-      <w:r>
-        <w:rPr>
-          <w:rFonts w:eastAsia="Roboto"/>
-          <w:sz w:val="24"/>
-          <w:szCs w:val="24"/>
-        </w:rPr>
-        <w:t xml:space="preserve">K observations over </w:t>
-      </w:r>
-      <w:r>
-        <w:rPr>
-          <w:rFonts w:eastAsia="Roboto"/>
-          <w:sz w:val="24"/>
-          <w:szCs w:val="24"/>
-        </w:rPr>
-        <w:t>68</w:t>
-      </w:r>
-      <w:r>
-        <w:rPr>
-          <w:rFonts w:eastAsia="Roboto"/>
-          <w:sz w:val="24"/>
-          <w:szCs w:val="24"/>
-        </w:rPr>
-        <w:t xml:space="preserve"> attributes</w:t>
-      </w:r>
-      <w:r>
-        <w:rPr>
-          <w:rFonts w:eastAsia="Roboto"/>
-          <w:sz w:val="24"/>
-          <w:szCs w:val="24"/>
-        </w:rPr>
-        <w:t xml:space="preserve">, where each observation represents a single </w:t>
-      </w:r>
-      <w:r>
-        <w:rPr>
-          <w:rFonts w:eastAsia="Roboto"/>
-          <w:sz w:val="24"/>
-          <w:szCs w:val="24"/>
-        </w:rPr>
-        <w:t>campaign</w:t>
-      </w:r>
-      <w:r>
-        <w:rPr>
-          <w:rFonts w:eastAsia="Roboto"/>
-          <w:sz w:val="24"/>
-          <w:szCs w:val="24"/>
-        </w:rPr>
-        <w:t>.</w:t>
-      </w:r>
-    </w:p>
-    <w:p>
-      <w:pPr>
-        <w:rPr>
-          <w:rFonts w:eastAsia="Roboto"/>
-          <w:sz w:val="24"/>
-          <w:szCs w:val="24"/>
-        </w:rPr>
-      </w:pPr>
+    </w:p>
+    <w:p>
+      <w:pPr>
+        <w:rPr>
+          <w:rFonts w:eastAsia="Roboto"/>
+          <w:sz w:val="24"/>
+          <w:szCs w:val="24"/>
+        </w:rPr>
+      </w:pPr>
+    </w:p>
+    <w:p>
+      <w:pPr>
+        <w:rPr>
+          <w:rFonts w:eastAsia="Roboto"/>
+          <w:b/>
+          <w:bCs/>
+          <w:iCs/>
+          <w:sz w:val="24"/>
+          <w:szCs w:val="24"/>
+          <w:u w:val="single"/>
+        </w:rPr>
+      </w:pPr>
+      <w:r>
+        <w:rPr>
+          <w:rFonts w:eastAsia="Roboto"/>
+          <w:b/>
+          <w:bCs/>
+          <w:iCs/>
+          <w:sz w:val="24"/>
+          <w:szCs w:val="24"/>
+          <w:u w:val="single"/>
+        </w:rPr>
+        <w:t>GitHub repo:</w:t>
+      </w:r>
     </w:p>
     <w:p>
       <w:pPr>
@@ -456,24 +730,7 @@
           <w:u w:val="single"/>
         </w:rPr>
       </w:pPr>
-      <w:r>
-        <w:rPr>
-          <w:rFonts w:eastAsia="Roboto"/>
-          <w:i/>
-          <w:sz w:val="24"/>
-          <w:szCs w:val="24"/>
-        </w:rPr>
-        <w:t>GitHub repo:</w:t>
-      </w:r>
-      <w:r>
-        <w:rPr>
-          <w:rFonts w:eastAsia="Roboto"/>
-          <w:sz w:val="24"/>
-          <w:szCs w:val="24"/>
-        </w:rPr>
-        <w:t xml:space="preserve"> </w:t>
-      </w:r>
-      <w:hyperlink r:id="rId5" w:history="1">
+      <w:hyperlink r:id="rId6" w:history="1">
         <w:r>
           <w:rPr>
             <w:rStyle w:val="Hyperlink"/>
@@ -498,17 +755,54 @@
       <w:pPr>
         <w:rPr>
           <w:rFonts w:eastAsia="Roboto"/>
-          <w:sz w:val="24"/>
-          <w:szCs w:val="24"/>
-        </w:rPr>
-      </w:pPr>
-      <w:r>
-        <w:rPr>
-          <w:rFonts w:eastAsia="Roboto"/>
-          <w:sz w:val="24"/>
-          <w:szCs w:val="24"/>
-        </w:rPr>
-        <w:t>Team 8 members:</w:t>
+          <w:b/>
+          <w:bCs/>
+          <w:i/>
+          <w:iCs/>
+          <w:sz w:val="24"/>
+          <w:szCs w:val="24"/>
+          <w:u w:val="single"/>
+        </w:rPr>
+      </w:pPr>
+      <w:r>
+        <w:rPr>
+          <w:rFonts w:eastAsia="Roboto"/>
+          <w:b/>
+          <w:bCs/>
+          <w:i/>
+          <w:iCs/>
+          <w:sz w:val="24"/>
+          <w:szCs w:val="24"/>
+          <w:u w:val="single"/>
+        </w:rPr>
+        <w:lastRenderedPageBreak/>
+        <w:t xml:space="preserve">Team </w:t>
+      </w:r>
+      <w:r>
+        <w:rPr>
+          <w:rFonts w:eastAsia="Roboto"/>
+          <w:b/>
+          <w:bCs/>
+          <w:i/>
+          <w:iCs/>
+          <w:sz w:val="24"/>
+          <w:szCs w:val="24"/>
+          <w:u w:val="single"/>
+        </w:rPr>
+        <w:t>4</w:t>
+      </w:r>
+      <w:r>
+        <w:rPr>
+          <w:rFonts w:eastAsia="Roboto"/>
+          <w:b/>
+          <w:bCs/>
+          <w:i/>
+          <w:iCs/>
+          <w:sz w:val="24"/>
+          <w:szCs w:val="24"/>
+          <w:u w:val="single"/>
+        </w:rPr>
+        <w:t xml:space="preserve"> members:</w:t>
       </w:r>
     </w:p>
     <w:p>
@@ -544,7 +838,7 @@
         </w:rPr>
         <w:t xml:space="preserve"> </w:t>
       </w:r>
-      <w:hyperlink r:id="rId6" w:history="1">
+      <w:hyperlink r:id="rId7" w:history="1">
         <w:r>
           <w:rPr>
             <w:rStyle w:val="Hyperlink"/>
@@ -571,7 +865,7 @@
         </w:rPr>
         <w:t xml:space="preserve">Rachel Thomas - </w:t>
       </w:r>
-      <w:hyperlink r:id="rId7">
+      <w:hyperlink r:id="rId8">
         <w:r>
           <w:rPr>
             <w:color w:val="1155CC"/>
@@ -591,23 +885,13 @@
           <w:szCs w:val="24"/>
         </w:rPr>
       </w:pPr>
-      <w:proofErr w:type="spellStart"/>
-      <w:r>
-        <w:rPr>
-          <w:rFonts w:eastAsia="Roboto"/>
-          <w:sz w:val="24"/>
-          <w:szCs w:val="24"/>
-        </w:rPr>
-        <w:t>Fardin</w:t>
-      </w:r>
-      <w:proofErr w:type="spellEnd"/>
-      <w:r>
-        <w:rPr>
-          <w:rFonts w:eastAsia="Roboto"/>
-          <w:sz w:val="24"/>
-          <w:szCs w:val="24"/>
-        </w:rPr>
-        <w:t xml:space="preserve"> Hafiz</w:t>
+      <w:r>
+        <w:rPr>
+          <w:rFonts w:eastAsia="Roboto"/>
+          <w:sz w:val="24"/>
+          <w:szCs w:val="24"/>
+        </w:rPr>
+        <w:t>Fardin Hafiz</w:t>
       </w:r>
       <w:r>
         <w:rPr>
@@ -643,23 +927,13 @@
           <w:szCs w:val="24"/>
         </w:rPr>
       </w:pPr>
-      <w:proofErr w:type="spellStart"/>
-      <w:r>
-        <w:rPr>
-          <w:rFonts w:eastAsia="Roboto"/>
-          <w:sz w:val="24"/>
-          <w:szCs w:val="24"/>
-        </w:rPr>
-        <w:t>Leshauna</w:t>
-      </w:r>
-      <w:proofErr w:type="spellEnd"/>
-      <w:r>
-        <w:rPr>
-          <w:rFonts w:eastAsia="Roboto"/>
-          <w:sz w:val="24"/>
-          <w:szCs w:val="24"/>
-        </w:rPr>
-        <w:t xml:space="preserve"> Hartman</w:t>
+      <w:r>
+        <w:rPr>
+          <w:rFonts w:eastAsia="Roboto"/>
+          <w:sz w:val="24"/>
+          <w:szCs w:val="24"/>
+        </w:rPr>
+        <w:t>Leshauna Hartman</w:t>
       </w:r>
       <w:r>
         <w:rPr>
@@ -685,14 +959,14 @@
         </w:rPr>
         <w:t xml:space="preserve"> </w:t>
       </w:r>
-      <w:hyperlink r:id="rId8" w:history="1">
+      <w:hyperlink r:id="rId9" w:history="1">
         <w:r>
           <w:rPr>
             <w:rStyle w:val="Hyperlink"/>
             <w:sz w:val="24"/>
             <w:szCs w:val="24"/>
           </w:rPr>
-          <w:t>leshauna.harman@gwmail.gwu.edu</w:t>
+          <w:t>leshauna.hartman@gwmail.gwu.edu</w:t>
         </w:r>
       </w:hyperlink>
     </w:p>

</xml_diff>